<commit_message>
Adding more data to the template
</commit_message>
<xml_diff>
--- a/test/input.docx
+++ b/test/input.docx
@@ -4,14 +4,139 @@
   <w:body>
     <w:p>
       <w:pPr>
-        <w:spacing w:before="20" w:lineRule="auto"/>
-        <w:rPr/>
+        <w:spacing w:before="20" w:line="276" w:lineRule="auto"/>
+        <w:rPr>
+          <w:rFonts w:ascii="Times" w:cs="Times" w:eastAsia="Times" w:hAnsi="Times"/>
+          <w:color w:val="666666"/>
+          <w:sz w:val="18"/>
+          <w:szCs w:val="18"/>
+        </w:rPr>
       </w:pPr>
       <w:r>
         <w:rPr>
-          <w:rtl w:val="0"/>
-        </w:rPr>
-        <w:t xml:space="preserve">{experience}</w:t>
+          <w:rFonts w:ascii="Times" w:cs="Times" w:eastAsia="Times" w:hAnsi="Times"/>
+          <w:color w:val="666666"/>
+          <w:sz w:val="18"/>
+          <w:szCs w:val="18"/>
+          <w:rtl w:val="0"/>
+        </w:rPr>
+        <w:t xml:space="preserve">{#experiences}</w:t>
+      </w:r>
+    </w:p>
+    <w:p>
+      <w:pPr>
+        <w:spacing w:before="20" w:line="276" w:lineRule="auto"/>
+        <w:rPr>
+          <w:rFonts w:ascii="Times" w:cs="Times" w:eastAsia="Times" w:hAnsi="Times"/>
+          <w:color w:val="666666"/>
+          <w:sz w:val="18"/>
+          <w:szCs w:val="18"/>
+        </w:rPr>
+      </w:pPr>
+      <w:r>
+        <w:rPr>
+          <w:rFonts w:ascii="Times" w:cs="Times" w:eastAsia="Times" w:hAnsi="Times"/>
+          <w:b w:val="1"/>
+          <w:color w:val="666666"/>
+          <w:sz w:val="18"/>
+          <w:szCs w:val="18"/>
+          <w:rtl w:val="0"/>
+        </w:rPr>
+        <w:t xml:space="preserve">{job_title}</w:t>
+      </w:r>
+      <w:r>
+        <w:rPr>
+          <w:rFonts w:ascii="Times" w:cs="Times" w:eastAsia="Times" w:hAnsi="Times"/>
+          <w:color w:val="666666"/>
+          <w:sz w:val="18"/>
+          <w:szCs w:val="18"/>
+          <w:rtl w:val="0"/>
+        </w:rPr>
+        <w:t xml:space="preserve">, {company}, {location}</w:t>
+      </w:r>
+    </w:p>
+    <w:p>
+      <w:pPr>
+        <w:spacing w:before="20" w:line="276" w:lineRule="auto"/>
+        <w:rPr>
+          <w:rFonts w:ascii="Times" w:cs="Times" w:eastAsia="Times" w:hAnsi="Times"/>
+          <w:color w:val="666666"/>
+          <w:sz w:val="18"/>
+          <w:szCs w:val="18"/>
+        </w:rPr>
+      </w:pPr>
+      <w:r>
+        <w:rPr>
+          <w:rFonts w:ascii="Times" w:cs="Times" w:eastAsia="Times" w:hAnsi="Times"/>
+          <w:color w:val="666666"/>
+          <w:sz w:val="18"/>
+          <w:szCs w:val="18"/>
+          <w:rtl w:val="0"/>
+        </w:rPr>
+        <w:t xml:space="preserve">{#descriptions}</w:t>
+      </w:r>
+    </w:p>
+    <w:p>
+      <w:pPr>
+        <w:spacing w:before="20" w:line="276" w:lineRule="auto"/>
+        <w:rPr>
+          <w:rFonts w:ascii="Times" w:cs="Times" w:eastAsia="Times" w:hAnsi="Times"/>
+          <w:color w:val="666666"/>
+          <w:sz w:val="18"/>
+          <w:szCs w:val="18"/>
+        </w:rPr>
+      </w:pPr>
+      <w:r>
+        <w:rPr>
+          <w:rFonts w:ascii="Times" w:cs="Times" w:eastAsia="Times" w:hAnsi="Times"/>
+          <w:color w:val="666666"/>
+          <w:sz w:val="18"/>
+          <w:szCs w:val="18"/>
+          <w:rtl w:val="0"/>
+        </w:rPr>
+        <w:t xml:space="preserve">- {text}</w:t>
+      </w:r>
+    </w:p>
+    <w:p>
+      <w:pPr>
+        <w:spacing w:before="20" w:line="276" w:lineRule="auto"/>
+        <w:rPr>
+          <w:rFonts w:ascii="Times" w:cs="Times" w:eastAsia="Times" w:hAnsi="Times"/>
+          <w:color w:val="666666"/>
+          <w:sz w:val="18"/>
+          <w:szCs w:val="18"/>
+        </w:rPr>
+      </w:pPr>
+      <w:r>
+        <w:rPr>
+          <w:rFonts w:ascii="Times" w:cs="Times" w:eastAsia="Times" w:hAnsi="Times"/>
+          <w:color w:val="666666"/>
+          <w:sz w:val="18"/>
+          <w:szCs w:val="18"/>
+          <w:rtl w:val="0"/>
+        </w:rPr>
+        <w:t xml:space="preserve">{/descriptions}</w:t>
+      </w:r>
+    </w:p>
+    <w:p>
+      <w:pPr>
+        <w:spacing w:before="20" w:line="276" w:lineRule="auto"/>
+        <w:rPr>
+          <w:rFonts w:ascii="Times" w:cs="Times" w:eastAsia="Times" w:hAnsi="Times"/>
+          <w:color w:val="666666"/>
+          <w:sz w:val="18"/>
+          <w:szCs w:val="18"/>
+        </w:rPr>
+      </w:pPr>
+      <w:r>
+        <w:rPr>
+          <w:rFonts w:ascii="Times" w:cs="Times" w:eastAsia="Times" w:hAnsi="Times"/>
+          <w:color w:val="666666"/>
+          <w:sz w:val="18"/>
+          <w:szCs w:val="18"/>
+          <w:rtl w:val="0"/>
+        </w:rPr>
+        <w:t xml:space="preserve">{/experiences}</w:t>
       </w:r>
     </w:p>
     <w:p>
@@ -23,248 +148,6 @@
         <w:rPr>
           <w:rtl w:val="0"/>
         </w:rPr>
-      </w:r>
-    </w:p>
-    <w:p>
-      <w:pPr>
-        <w:spacing w:before="20" w:lineRule="auto"/>
-        <w:rPr/>
-      </w:pPr>
-      <w:r>
-        <w:rPr>
-          <w:rtl w:val="0"/>
-        </w:rPr>
-        <w:t xml:space="preserve">{test}</w:t>
-      </w:r>
-    </w:p>
-    <w:p>
-      <w:pPr>
-        <w:spacing w:before="20" w:lineRule="auto"/>
-        <w:rPr/>
-      </w:pPr>
-      <w:r>
-        <w:rPr>
-          <w:rtl w:val="0"/>
-        </w:rPr>
-      </w:r>
-    </w:p>
-    <w:p>
-      <w:pPr>
-        <w:spacing w:before="20" w:lineRule="auto"/>
-        <w:rPr/>
-      </w:pPr>
-      <w:r>
-        <w:rPr>
-          <w:rFonts w:ascii="Times" w:cs="Times" w:eastAsia="Times" w:hAnsi="Times"/>
-          <w:b w:val="1"/>
-          <w:sz w:val="24"/>
-          <w:szCs w:val="24"/>
-          <w:rtl w:val="0"/>
-        </w:rPr>
-        <w:t xml:space="preserve">{title}</w:t>
-      </w:r>
-      <w:r>
-        <w:rPr>
-          <w:rFonts w:ascii="Times" w:cs="Times" w:eastAsia="Times" w:hAnsi="Times"/>
-          <w:sz w:val="24"/>
-          <w:szCs w:val="24"/>
-          <w:rtl w:val="0"/>
-        </w:rPr>
-        <w:t xml:space="preserve">, </w:t>
-      </w:r>
-      <w:r>
-        <w:rPr>
-          <w:rFonts w:ascii="Times" w:cs="Times" w:eastAsia="Times" w:hAnsi="Times"/>
-          <w:i w:val="1"/>
-          <w:sz w:val="24"/>
-          <w:szCs w:val="24"/>
-          <w:rtl w:val="0"/>
-        </w:rPr>
-        <w:t xml:space="preserve">{company}, {location}</w:t>
-      </w:r>
-      <w:r>
-        <w:rPr>
-          <w:rtl w:val="0"/>
-        </w:rPr>
-      </w:r>
-    </w:p>
-    <w:p>
-      <w:pPr>
-        <w:spacing w:before="20" w:lineRule="auto"/>
-        <w:rPr/>
-      </w:pPr>
-      <w:r>
-        <w:rPr>
-          <w:rFonts w:ascii="Times" w:cs="Times" w:eastAsia="Times" w:hAnsi="Times"/>
-          <w:color w:val="666666"/>
-          <w:sz w:val="16"/>
-          <w:szCs w:val="16"/>
-          <w:rtl w:val="0"/>
-        </w:rPr>
-        <w:t xml:space="preserve">March 2023 - Present</w:t>
-      </w:r>
-      <w:r>
-        <w:rPr>
-          <w:rtl w:val="0"/>
-        </w:rPr>
-      </w:r>
-    </w:p>
-    <w:p>
-      <w:pPr>
-        <w:spacing w:before="20" w:lineRule="auto"/>
-        <w:rPr>
-          <w:rFonts w:ascii="Times" w:cs="Times" w:eastAsia="Times" w:hAnsi="Times"/>
-          <w:color w:val="666666"/>
-          <w:sz w:val="18"/>
-          <w:szCs w:val="18"/>
-        </w:rPr>
-      </w:pPr>
-      <w:r>
-        <w:rPr>
-          <w:rtl w:val="0"/>
-        </w:rPr>
-      </w:r>
-    </w:p>
-    <w:p>
-      <w:pPr>
-        <w:spacing w:before="20" w:lineRule="auto"/>
-        <w:rPr>
-          <w:rFonts w:ascii="Times" w:cs="Times" w:eastAsia="Times" w:hAnsi="Times"/>
-          <w:color w:val="666666"/>
-          <w:sz w:val="18"/>
-          <w:szCs w:val="18"/>
-        </w:rPr>
-      </w:pPr>
-      <w:r>
-        <w:rPr>
-          <w:rFonts w:ascii="Times" w:cs="Times" w:eastAsia="Times" w:hAnsi="Times"/>
-          <w:color w:val="666666"/>
-          <w:sz w:val="18"/>
-          <w:szCs w:val="18"/>
-          <w:rtl w:val="0"/>
-        </w:rPr>
-        <w:t xml:space="preserve">{#list_of_experiences}</w:t>
-      </w:r>
-    </w:p>
-    <w:p>
-      <w:pPr>
-        <w:spacing w:before="20" w:lineRule="auto"/>
-        <w:rPr>
-          <w:rFonts w:ascii="Times" w:cs="Times" w:eastAsia="Times" w:hAnsi="Times"/>
-          <w:color w:val="666666"/>
-          <w:sz w:val="18"/>
-          <w:szCs w:val="18"/>
-        </w:rPr>
-      </w:pPr>
-      <w:r>
-        <w:rPr>
-          <w:rFonts w:ascii="Times" w:cs="Times" w:eastAsia="Times" w:hAnsi="Times"/>
-          <w:color w:val="666666"/>
-          <w:sz w:val="18"/>
-          <w:szCs w:val="18"/>
-          <w:rtl w:val="0"/>
-        </w:rPr>
-        <w:t xml:space="preserve">- {experience}</w:t>
-      </w:r>
-    </w:p>
-    <w:p>
-      <w:pPr>
-        <w:spacing w:before="20" w:lineRule="auto"/>
-        <w:rPr>
-          <w:rFonts w:ascii="Times" w:cs="Times" w:eastAsia="Times" w:hAnsi="Times"/>
-          <w:color w:val="666666"/>
-          <w:sz w:val="18"/>
-          <w:szCs w:val="18"/>
-        </w:rPr>
-      </w:pPr>
-      <w:r>
-        <w:rPr>
-          <w:rFonts w:ascii="Times" w:cs="Times" w:eastAsia="Times" w:hAnsi="Times"/>
-          <w:color w:val="666666"/>
-          <w:sz w:val="18"/>
-          <w:szCs w:val="18"/>
-          <w:rtl w:val="0"/>
-        </w:rPr>
-        <w:t xml:space="preserve">{/list_of_experiences}</w:t>
-      </w:r>
-    </w:p>
-    <w:p>
-      <w:pPr>
-        <w:spacing w:before="20" w:lineRule="auto"/>
-        <w:rPr>
-          <w:rFonts w:ascii="Times" w:cs="Times" w:eastAsia="Times" w:hAnsi="Times"/>
-          <w:color w:val="666666"/>
-          <w:sz w:val="18"/>
-          <w:szCs w:val="18"/>
-        </w:rPr>
-      </w:pPr>
-      <w:r>
-        <w:rPr>
-          <w:rtl w:val="0"/>
-        </w:rPr>
-      </w:r>
-    </w:p>
-    <w:p>
-      <w:pPr>
-        <w:spacing w:before="20" w:lineRule="auto"/>
-        <w:rPr>
-          <w:rFonts w:ascii="Times" w:cs="Times" w:eastAsia="Times" w:hAnsi="Times"/>
-          <w:color w:val="666666"/>
-          <w:sz w:val="18"/>
-          <w:szCs w:val="18"/>
-        </w:rPr>
-      </w:pPr>
-      <w:r>
-        <w:rPr>
-          <w:rFonts w:ascii="Times" w:cs="Times" w:eastAsia="Times" w:hAnsi="Times"/>
-          <w:color w:val="666666"/>
-          <w:sz w:val="18"/>
-          <w:szCs w:val="18"/>
-          <w:rtl w:val="0"/>
-        </w:rPr>
-        <w:t xml:space="preserve">{#bullets}</w:t>
-      </w:r>
-    </w:p>
-    <w:p>
-      <w:pPr>
-        <w:spacing w:before="20" w:lineRule="auto"/>
-        <w:rPr>
-          <w:rFonts w:ascii="Times" w:cs="Times" w:eastAsia="Times" w:hAnsi="Times"/>
-          <w:color w:val="666666"/>
-          <w:sz w:val="18"/>
-          <w:szCs w:val="18"/>
-        </w:rPr>
-      </w:pPr>
-      <w:r>
-        <w:rPr>
-          <w:rFonts w:ascii="Times" w:cs="Times" w:eastAsia="Times" w:hAnsi="Times"/>
-          <w:color w:val="666666"/>
-          <w:sz w:val="18"/>
-          <w:szCs w:val="18"/>
-          <w:rtl w:val="0"/>
-        </w:rPr>
-        <w:t xml:space="preserve">* {bullet}</w:t>
-      </w:r>
-    </w:p>
-    <w:p>
-      <w:pPr>
-        <w:spacing w:before="20" w:lineRule="auto"/>
-        <w:rPr>
-          <w:rFonts w:ascii="Times" w:cs="Times" w:eastAsia="Times" w:hAnsi="Times"/>
-          <w:color w:val="666666"/>
-          <w:sz w:val="18"/>
-          <w:szCs w:val="18"/>
-        </w:rPr>
-      </w:pPr>
-      <w:r>
-        <w:rPr>
-          <w:rFonts w:ascii="Times" w:cs="Times" w:eastAsia="Times" w:hAnsi="Times"/>
-          <w:color w:val="666666"/>
-          <w:sz w:val="18"/>
-          <w:szCs w:val="18"/>
-          <w:rtl w:val="0"/>
-        </w:rPr>
-        <w:t xml:space="preserve">{/bullets}</w:t>
       </w:r>
     </w:p>
     <w:sectPr>

</xml_diff>